<commit_message>
Update the deployment guide
</commit_message>
<xml_diff>
--- a/documents/Deployment_guide.docx
+++ b/documents/Deployment_guide.docx
@@ -557,32 +557,16 @@
           <w:sz w:val="20"/>
           <w:szCs w:val="20"/>
         </w:rPr>
-        <w:t>nogp</w:t>
-      </w:r>
+        <w:t>nogpgcheck</w:t>
+      </w:r>
+      <w:proofErr w:type="spellEnd"/>
       <w:r>
         <w:rPr>
           <w:rFonts w:ascii="Courier New" w:eastAsia="Times New Roman" w:hAnsi="Courier New" w:cs="Courier New"/>
           <w:sz w:val="20"/>
           <w:szCs w:val="20"/>
         </w:rPr>
-        <w:t>gcheck</w:t>
-      </w:r>
-      <w:proofErr w:type="spellEnd"/>
-      <w:r>
-        <w:rPr>
-          <w:rFonts w:ascii="Courier New" w:eastAsia="Times New Roman" w:hAnsi="Courier New" w:cs="Courier New"/>
-          <w:sz w:val="20"/>
-          <w:szCs w:val="20"/>
-        </w:rPr>
-        <w:t xml:space="preserve"> docker-engine-1.7.0-1.el7</w:t>
-      </w:r>
-      <w:r>
-        <w:rPr>
-          <w:rFonts w:ascii="Courier New" w:eastAsia="Times New Roman" w:hAnsi="Courier New" w:cs="Courier New"/>
-          <w:sz w:val="20"/>
-          <w:szCs w:val="20"/>
-        </w:rPr>
-        <w:t>.x86_64.rpm</w:t>
+        <w:t xml:space="preserve"> docker-engine-1.7.0-1.el7.centos.x86_64.rpm</w:t>
       </w:r>
     </w:p>
     <w:p>
@@ -857,12 +841,12 @@
       <w:r>
         <w:t>openfda</w:t>
       </w:r>
-      <w:bookmarkStart w:id="0" w:name="_GoBack"/>
-      <w:bookmarkEnd w:id="0"/>
       <w:proofErr w:type="spellEnd"/>
     </w:p>
-    <w:p/>
     <w:p>
+      <w:bookmarkStart w:id="0" w:name="_GoBack"/>
+    </w:p>
+    <w:p>
       <w:pPr>
         <w:rPr>
           <w:b/>
@@ -886,7 +870,13 @@
         <w:rPr>
           <w:b/>
         </w:rPr>
-        <w:t xml:space="preserve"> prototype website now is accessible at </w:t>
+        <w:t xml:space="preserve"> prototype website now is</w:t>
+      </w:r>
+      <w:r>
+        <w:rPr>
+          <w:b/>
+        </w:rPr>
+        <w:t xml:space="preserve"> accessible at </w:t>
       </w:r>
       <w:proofErr w:type="gramStart"/>
       <w:r>
@@ -900,8 +890,33 @@
         <w:rPr>
           <w:b/>
         </w:rPr>
-        <w:t xml:space="preserve">//&lt;hostname/Ip&gt; </w:t>
-      </w:r>
+        <w:t>//&lt;hostname</w:t>
+      </w:r>
+      <w:r>
+        <w:rPr>
+          <w:b/>
+        </w:rPr>
+        <w:t xml:space="preserve">&gt; or </w:t>
+      </w:r>
+      <w:r>
+        <w:rPr>
+          <w:b/>
+        </w:rPr>
+        <w:t>http://&lt;server</w:t>
+      </w:r>
+      <w:r>
+        <w:rPr>
+          <w:b/>
+        </w:rPr>
+        <w:t xml:space="preserve"> IP address&gt; </w:t>
+      </w:r>
+      <w:r>
+        <w:rPr>
+          <w:b/>
+        </w:rPr>
+        <w:t xml:space="preserve"> </w:t>
+      </w:r>
+      <w:bookmarkEnd w:id="0"/>
     </w:p>
     <w:sectPr>
       <w:pgSz w:w="12240" w:h="15840"/>

</xml_diff>

<commit_message>
update the dockerfile and script for creating mysql docker
</commit_message>
<xml_diff>
--- a/documents/Deployment_guide.docx
+++ b/documents/Deployment_guide.docx
@@ -6,6 +6,8 @@
       <w:pPr>
         <w:pStyle w:val="Title"/>
       </w:pPr>
+      <w:bookmarkStart w:id="0" w:name="_GoBack"/>
+      <w:bookmarkEnd w:id="0"/>
       <w:proofErr w:type="spellStart"/>
       <w:r>
         <w:t>OpenFDA</w:t>
@@ -843,10 +845,8 @@
       </w:r>
       <w:proofErr w:type="spellEnd"/>
     </w:p>
+    <w:p/>
     <w:p>
-      <w:bookmarkStart w:id="0" w:name="_GoBack"/>
-    </w:p>
-    <w:p>
       <w:pPr>
         <w:rPr>
           <w:b/>
@@ -916,7 +916,6 @@
         </w:rPr>
         <w:t xml:space="preserve"> </w:t>
       </w:r>
-      <w:bookmarkEnd w:id="0"/>
     </w:p>
     <w:sectPr>
       <w:pgSz w:w="12240" w:h="15840"/>

</xml_diff>